<commit_message>
Refactoring Finder.GetPath (hard refactoring) Corrected PathFinderTester (for case absent path) Corrected ReadMes and comments Corrected Plans and deleted initial old plans
</commit_message>
<xml_diff>
--- a/Info/PathFinder.pdf.docx
+++ b/Info/PathFinder.pdf.docx
@@ -392,10 +392,7 @@
       </w:r>
       <w:proofErr w:type="gramEnd"/>
       <w:r>
-        <w:t xml:space="preserve"> the path</w:t>
-      </w:r>
-      <w:r>
-        <w:t xml:space="preserve"> </w:t>
+        <w:t xml:space="preserve"> the path </w:t>
       </w:r>
       <w:r>
         <w:t xml:space="preserve">– connection Dots from </w:t>
@@ -879,13 +876,7 @@
     </w:p>
     <w:p>
       <w:r>
-        <w:t xml:space="preserve">-- Use Seed from Field Setting (the generation will be not </w:t>
-      </w:r>
-      <w:r>
-        <w:t>randomized</w:t>
-      </w:r>
-      <w:r>
-        <w:t xml:space="preserve">, it will use some seed from </w:t>
+        <w:t xml:space="preserve">-- Use Seed from Field Setting (the generation will be not randomized, it will use some seed from </w:t>
       </w:r>
       <w:proofErr w:type="spellStart"/>
       <w:r>
@@ -917,101 +908,173 @@
         <w:t xml:space="preserve"> (</w:t>
       </w:r>
       <w:r>
-        <w:t xml:space="preserve">include output to console and show on Scene </w:t>
+        <w:t>include output to console and show on Scene the “main graphical temporary lines and dots”, which was used to find path.</w:t>
+      </w:r>
+    </w:p>
+    <w:p>
+      <w:r>
+        <w:t xml:space="preserve">(Also demanded to set the </w:t>
+      </w:r>
+      <w:r>
+        <w:rPr>
+          <w:b/>
+          <w:bCs/>
+        </w:rPr>
+        <w:t>key DEBUGFINDER</w:t>
+      </w:r>
+      <w:r>
+        <w:t xml:space="preserve"> </w:t>
+      </w:r>
+      <w:r>
+        <w:t xml:space="preserve">in Player Setting of </w:t>
       </w:r>
       <w:r>
         <w:t xml:space="preserve">the </w:t>
       </w:r>
       <w:r>
-        <w:t>“</w:t>
-      </w:r>
-      <w:r>
-        <w:t>main graphical t</w:t>
-      </w:r>
-      <w:r>
-        <w:t>emporary</w:t>
-      </w:r>
-      <w:r>
-        <w:t xml:space="preserve"> lines</w:t>
-      </w:r>
-      <w:r>
-        <w:t xml:space="preserve"> and dots</w:t>
-      </w:r>
-      <w:r>
-        <w:t>”</w:t>
-      </w:r>
-      <w:r>
-        <w:t>, which was used to find path.</w:t>
-      </w:r>
-    </w:p>
-    <w:p>
-      <w:r>
-        <w:t xml:space="preserve">(Also demanded to set the </w:t>
-      </w:r>
-      <w:r>
-        <w:rPr>
-          <w:b/>
-          <w:bCs/>
-        </w:rPr>
-        <w:t xml:space="preserve">key </w:t>
-      </w:r>
-      <w:r>
-        <w:rPr>
-          <w:b/>
-          <w:bCs/>
-        </w:rPr>
-        <w:t>DEBUGFINDER</w:t>
-      </w:r>
-      <w:r>
+        <w:t xml:space="preserve">project). Will automatically create the </w:t>
+      </w:r>
+      <w:proofErr w:type="spellStart"/>
+      <w:r>
+        <w:t>GameObjects</w:t>
+      </w:r>
+      <w:proofErr w:type="spellEnd"/>
+      <w:r>
+        <w:t xml:space="preserve"> “</w:t>
+      </w:r>
+      <w:proofErr w:type="spellStart"/>
+      <w:r>
+        <w:t>DebugPathFinder</w:t>
+      </w:r>
+      <w:proofErr w:type="spellEnd"/>
+      <w:r>
+        <w:t>”, which will parent for all debug objects (“main graphical temporary lines and dots”)</w:t>
+      </w:r>
+    </w:p>
+    <w:p>
+      <w:r>
+        <w:rPr>
+          <w:b/>
+          <w:bCs/>
+        </w:rPr>
+        <w:t>Also,</w:t>
+      </w:r>
+      <w:r>
+        <w:rPr>
+          <w:b/>
+          <w:bCs/>
+        </w:rPr>
+        <w:t xml:space="preserve"> in </w:t>
+      </w:r>
+      <w:proofErr w:type="spellStart"/>
+      <w:r>
+        <w:rPr>
+          <w:b/>
+          <w:bCs/>
+        </w:rPr>
+        <w:t>GameObject</w:t>
+      </w:r>
+      <w:proofErr w:type="spellEnd"/>
+      <w:r>
+        <w:rPr>
+          <w:b/>
+          <w:bCs/>
+        </w:rPr>
         <w:t xml:space="preserve"> </w:t>
       </w:r>
-      <w:r>
-        <w:t xml:space="preserve">in Player Setting of </w:t>
-      </w:r>
-      <w:r>
-        <w:t xml:space="preserve">the </w:t>
-      </w:r>
-      <w:r>
-        <w:t xml:space="preserve">project). Will automatically create the </w:t>
-      </w:r>
-      <w:proofErr w:type="spellStart"/>
-      <w:r>
-        <w:t>GameObjects</w:t>
-      </w:r>
-      <w:proofErr w:type="spellEnd"/>
-      <w:r>
-        <w:t xml:space="preserve"> “</w:t>
-      </w:r>
-      <w:proofErr w:type="spellStart"/>
-      <w:r>
-        <w:t>DebugPathFinder</w:t>
-      </w:r>
-      <w:proofErr w:type="spellEnd"/>
-      <w:r>
-        <w:t>”, which will parent for all debug objects (</w:t>
-      </w:r>
-      <w:r>
-        <w:t>“main graphical temporary lines and dots”</w:t>
-      </w:r>
-      <w:r>
+      <w:proofErr w:type="spellStart"/>
+      <w:r>
+        <w:rPr>
+          <w:b/>
+          <w:bCs/>
+        </w:rPr>
+        <w:t>PathFinderTester</w:t>
+      </w:r>
+      <w:proofErr w:type="spellEnd"/>
+      <w:r>
+        <w:rPr>
+          <w:b/>
+          <w:bCs/>
+        </w:rPr>
+        <w:t xml:space="preserve"> (Show Path </w:t>
+      </w:r>
+      <w:proofErr w:type="spellStart"/>
+      <w:r>
+        <w:rPr>
+          <w:b/>
+          <w:bCs/>
+        </w:rPr>
+        <w:t>componet</w:t>
+      </w:r>
+      <w:proofErr w:type="spellEnd"/>
+      <w:r>
+        <w:rPr>
+          <w:b/>
+          <w:bCs/>
+        </w:rPr>
         <w:t>)</w:t>
       </w:r>
-    </w:p>
-    <w:p>
-      <w:r>
-        <w:rPr>
-          <w:b/>
-          <w:bCs/>
-        </w:rPr>
-        <w:t>Also,</w:t>
-      </w:r>
-      <w:r>
-        <w:rPr>
-          <w:b/>
-          <w:bCs/>
-        </w:rPr>
-        <w:t xml:space="preserve"> in </w:t>
-      </w:r>
+      <w:r>
+        <w:t>, options:</w:t>
+      </w:r>
+    </w:p>
+    <w:p>
+      <w:r>
+        <w:t xml:space="preserve">- </w:t>
+      </w:r>
+      <w:proofErr w:type="spellStart"/>
+      <w:r>
+        <w:t>DrawStepsPath</w:t>
+      </w:r>
+      <w:proofErr w:type="spellEnd"/>
+      <w:r>
+        <w:t xml:space="preserve"> show on Scene the lines (result of founded path) which connect Start with End Path point</w:t>
+      </w:r>
+    </w:p>
+    <w:p>
+      <w:r>
+        <w:t xml:space="preserve">- </w:t>
+      </w:r>
+      <w:proofErr w:type="spellStart"/>
+      <w:r>
+        <w:t>DebugLogPointsPath</w:t>
+      </w:r>
+      <w:proofErr w:type="spellEnd"/>
+      <w:r>
+        <w:t xml:space="preserve"> output to console the connection dots of founded path, which use to draw lines (“</w:t>
+      </w:r>
+      <w:proofErr w:type="spellStart"/>
+      <w:r>
+        <w:t>DrawStepsPath</w:t>
+      </w:r>
+      <w:proofErr w:type="spellEnd"/>
+      <w:r>
+        <w:t>”)</w:t>
+      </w:r>
+    </w:p>
+    <w:p>
+      <w:r>
+        <w:t xml:space="preserve">Note. Also, will show in </w:t>
+      </w:r>
+      <w:proofErr w:type="spellStart"/>
+      <w:r>
+        <w:t>readonly</w:t>
+      </w:r>
+      <w:proofErr w:type="spellEnd"/>
+      <w:r>
+        <w:t xml:space="preserve"> mode the object </w:t>
+      </w:r>
+      <w:proofErr w:type="spellStart"/>
+      <w:r>
+        <w:t>PathFounded</w:t>
+      </w:r>
+      <w:proofErr w:type="spellEnd"/>
+      <w:r>
+        <w:t xml:space="preserve"> (result)</w:t>
+      </w:r>
+    </w:p>
+    <w:p/>
+    <w:p>
       <w:proofErr w:type="spellStart"/>
       <w:r>
         <w:rPr>
@@ -1026,8 +1089,94 @@
           <w:b/>
           <w:bCs/>
         </w:rPr>
+        <w:t xml:space="preserve"> [</w:t>
+      </w:r>
+      <w:proofErr w:type="spellStart"/>
+      <w:r>
+        <w:rPr>
+          <w:b/>
+          <w:bCs/>
+        </w:rPr>
+        <w:t>GenerateFinderData</w:t>
+      </w:r>
+      <w:proofErr w:type="spellEnd"/>
+      <w:r>
+        <w:rPr>
+          <w:b/>
+          <w:bCs/>
+        </w:rPr>
+        <w:t>]</w:t>
+      </w:r>
+      <w:r>
+        <w:t xml:space="preserve"> will parent for all objects will build in process of generation the </w:t>
+      </w:r>
+      <w:proofErr w:type="spellStart"/>
+      <w:r>
+        <w:t>FinderData</w:t>
+      </w:r>
+      <w:proofErr w:type="spellEnd"/>
+      <w:r>
+        <w:t xml:space="preserve"> (rectangles and </w:t>
+      </w:r>
+      <w:r>
+        <w:t>any dots</w:t>
+      </w:r>
+      <w:r>
+        <w:t>)</w:t>
+      </w:r>
+      <w:r>
+        <w:t xml:space="preserve">, also </w:t>
+      </w:r>
+      <w:r>
+        <w:rPr>
+          <w:b/>
+          <w:bCs/>
+        </w:rPr>
+        <w:t>have different options</w:t>
+      </w:r>
+      <w:r>
+        <w:t>:</w:t>
+      </w:r>
+    </w:p>
+    <w:p>
+      <w:r>
+        <w:t xml:space="preserve">- </w:t>
+      </w:r>
+      <w:r>
+        <w:t xml:space="preserve">contains the used </w:t>
+      </w:r>
+      <w:proofErr w:type="spellStart"/>
+      <w:r>
+        <w:t>GenerationSettingSO</w:t>
+      </w:r>
+      <w:proofErr w:type="spellEnd"/>
+      <w:r>
         <w:t xml:space="preserve"> </w:t>
       </w:r>
+      <w:r>
+        <w:t>(see below)</w:t>
+      </w:r>
+    </w:p>
+    <w:p>
+      <w:r>
+        <w:t xml:space="preserve">- Use Seed from Field Setting (value can be override by value from </w:t>
+      </w:r>
+      <w:proofErr w:type="spellStart"/>
+      <w:r>
+        <w:rPr>
+          <w:b/>
+          <w:bCs/>
+        </w:rPr>
+        <w:t>GameObject</w:t>
+      </w:r>
+      <w:proofErr w:type="spellEnd"/>
+      <w:r>
+        <w:rPr>
+          <w:b/>
+          <w:bCs/>
+        </w:rPr>
+        <w:t xml:space="preserve"> </w:t>
+      </w:r>
       <w:proofErr w:type="spellStart"/>
       <w:r>
         <w:rPr>
@@ -1038,38 +1187,8 @@
       </w:r>
       <w:proofErr w:type="spellEnd"/>
       <w:r>
-        <w:rPr>
-          <w:b/>
-          <w:bCs/>
-        </w:rPr>
-        <w:t xml:space="preserve"> (Show Path </w:t>
-      </w:r>
-      <w:proofErr w:type="spellStart"/>
-      <w:r>
-        <w:rPr>
-          <w:b/>
-          <w:bCs/>
-        </w:rPr>
-        <w:t>c</w:t>
-      </w:r>
-      <w:r>
-        <w:rPr>
-          <w:b/>
-          <w:bCs/>
-        </w:rPr>
-        <w:t>omponet</w:t>
-      </w:r>
-      <w:proofErr w:type="spellEnd"/>
-      <w:r>
-        <w:rPr>
-          <w:b/>
-          <w:bCs/>
-        </w:rPr>
         <w:t>)</w:t>
       </w:r>
-      <w:r>
-        <w:t>, options:</w:t>
-      </w:r>
     </w:p>
     <w:p>
       <w:r>
@@ -1077,17 +1196,70 @@
       </w:r>
       <w:proofErr w:type="spellStart"/>
       <w:r>
-        <w:t>DrawStepsPath</w:t>
-      </w:r>
-      <w:proofErr w:type="spellEnd"/>
-      <w:r>
+        <w:t>ShowUsedRandomSeed</w:t>
+      </w:r>
+      <w:proofErr w:type="spellEnd"/>
+      <w:r>
+        <w:t xml:space="preserve"> – will output to console the current Seed which will use to current Generation of </w:t>
+      </w:r>
+      <w:proofErr w:type="spellStart"/>
+      <w:r>
+        <w:t>FinderData</w:t>
+      </w:r>
+      <w:proofErr w:type="spellEnd"/>
+      <w:r>
+        <w:t>.</w:t>
+      </w:r>
+    </w:p>
+    <w:p>
+      <w:r>
+        <w:t xml:space="preserve">Note. Also, will show in </w:t>
+      </w:r>
+      <w:proofErr w:type="spellStart"/>
+      <w:r>
+        <w:t>readonly</w:t>
+      </w:r>
+      <w:proofErr w:type="spellEnd"/>
+      <w:r>
+        <w:t xml:space="preserve"> mode the object </w:t>
+      </w:r>
+      <w:proofErr w:type="spellStart"/>
+      <w:r>
+        <w:t>FinderData</w:t>
+      </w:r>
+      <w:proofErr w:type="spellEnd"/>
+      <w:r>
+        <w:t xml:space="preserve"> (after generation)</w:t>
+      </w:r>
+    </w:p>
+    <w:p/>
+    <w:p>
+      <w:proofErr w:type="spellStart"/>
+      <w:r>
+        <w:rPr>
+          <w:b/>
+          <w:bCs/>
+        </w:rPr>
+        <w:t>GenerationSettingSO</w:t>
+      </w:r>
+      <w:proofErr w:type="spellEnd"/>
+      <w:r>
+        <w:rPr>
+          <w:b/>
+          <w:bCs/>
+        </w:rPr>
         <w:t xml:space="preserve"> </w:t>
       </w:r>
       <w:r>
-        <w:t>show on Scene</w:t>
-      </w:r>
-      <w:r>
-        <w:t xml:space="preserve"> the lines (result of founded path) which connect Start with End Path point</w:t>
+        <w:t xml:space="preserve">contain setting which determinate the generation of </w:t>
+      </w:r>
+      <w:proofErr w:type="spellStart"/>
+      <w:r>
+        <w:t>FinderData</w:t>
+      </w:r>
+      <w:proofErr w:type="spellEnd"/>
+      <w:r>
+        <w:t>, main options:</w:t>
       </w:r>
     </w:p>
     <w:p>
@@ -1096,286 +1268,6 @@
       </w:r>
       <w:proofErr w:type="spellStart"/>
       <w:r>
-        <w:t>DebugLogPoints</w:t>
-      </w:r>
-      <w:r>
-        <w:t>Path</w:t>
-      </w:r>
-      <w:proofErr w:type="spellEnd"/>
-      <w:r>
-        <w:t xml:space="preserve"> </w:t>
-      </w:r>
-      <w:r>
-        <w:t xml:space="preserve">output to console the connection dots </w:t>
-      </w:r>
-      <w:r>
-        <w:t>of founded path</w:t>
-      </w:r>
-      <w:r>
-        <w:t>, which use to draw lines (“</w:t>
-      </w:r>
-      <w:proofErr w:type="spellStart"/>
-      <w:r>
-        <w:t>DrawStepsPath</w:t>
-      </w:r>
-      <w:proofErr w:type="spellEnd"/>
-      <w:r>
-        <w:t>”)</w:t>
-      </w:r>
-    </w:p>
-    <w:p>
-      <w:r>
-        <w:t xml:space="preserve">Note. Also, will show in </w:t>
-      </w:r>
-      <w:proofErr w:type="spellStart"/>
-      <w:r>
-        <w:t>readonly</w:t>
-      </w:r>
-      <w:proofErr w:type="spellEnd"/>
-      <w:r>
-        <w:t xml:space="preserve"> mode the object </w:t>
-      </w:r>
-      <w:proofErr w:type="spellStart"/>
-      <w:r>
-        <w:t>PathFounded</w:t>
-      </w:r>
-      <w:proofErr w:type="spellEnd"/>
-      <w:r>
-        <w:t xml:space="preserve"> (result)</w:t>
-      </w:r>
-    </w:p>
-    <w:p/>
-    <w:p>
-      <w:proofErr w:type="spellStart"/>
-      <w:r>
-        <w:rPr>
-          <w:b/>
-          <w:bCs/>
-        </w:rPr>
-        <w:t>GameObject</w:t>
-      </w:r>
-      <w:proofErr w:type="spellEnd"/>
-      <w:r>
-        <w:rPr>
-          <w:b/>
-          <w:bCs/>
-        </w:rPr>
-        <w:t xml:space="preserve"> </w:t>
-      </w:r>
-      <w:r>
-        <w:rPr>
-          <w:b/>
-          <w:bCs/>
-        </w:rPr>
-        <w:t>[</w:t>
-      </w:r>
-      <w:proofErr w:type="spellStart"/>
-      <w:r>
-        <w:rPr>
-          <w:b/>
-          <w:bCs/>
-        </w:rPr>
-        <w:t>GenerateFinderData</w:t>
-      </w:r>
-      <w:proofErr w:type="spellEnd"/>
-      <w:r>
-        <w:rPr>
-          <w:b/>
-          <w:bCs/>
-        </w:rPr>
-        <w:t>]</w:t>
-      </w:r>
-      <w:r>
-        <w:t xml:space="preserve"> will parent for all objects will build in process of generation the </w:t>
-      </w:r>
-      <w:proofErr w:type="spellStart"/>
-      <w:r>
-        <w:t>FinderData</w:t>
-      </w:r>
-      <w:proofErr w:type="spellEnd"/>
-      <w:r>
-        <w:t xml:space="preserve"> (rectangles and </w:t>
-      </w:r>
-      <w:r>
-        <w:t>any dots</w:t>
-      </w:r>
-      <w:r>
-        <w:t>)</w:t>
-      </w:r>
-      <w:r>
-        <w:t>, also</w:t>
-      </w:r>
-      <w:r>
-        <w:t xml:space="preserve"> </w:t>
-      </w:r>
-      <w:r>
-        <w:rPr>
-          <w:b/>
-          <w:bCs/>
-        </w:rPr>
-        <w:t>have different options</w:t>
-      </w:r>
-      <w:r>
-        <w:t>:</w:t>
-      </w:r>
-    </w:p>
-    <w:p>
-      <w:r>
-        <w:t xml:space="preserve">- </w:t>
-      </w:r>
-      <w:r>
-        <w:t xml:space="preserve">contains the used </w:t>
-      </w:r>
-      <w:proofErr w:type="spellStart"/>
-      <w:r>
-        <w:t>GenerationSettingSO</w:t>
-      </w:r>
-      <w:proofErr w:type="spellEnd"/>
-      <w:r>
-        <w:t xml:space="preserve"> </w:t>
-      </w:r>
-      <w:r>
-        <w:t>(</w:t>
-      </w:r>
-      <w:r>
-        <w:t>see below</w:t>
-      </w:r>
-      <w:r>
-        <w:t>)</w:t>
-      </w:r>
-    </w:p>
-    <w:p>
-      <w:r>
-        <w:t xml:space="preserve">- </w:t>
-      </w:r>
-      <w:r>
-        <w:t>Use Seed from Field Setting</w:t>
-      </w:r>
-      <w:r>
-        <w:t xml:space="preserve"> (value can be override by value from </w:t>
-      </w:r>
-      <w:proofErr w:type="spellStart"/>
-      <w:r>
-        <w:rPr>
-          <w:b/>
-          <w:bCs/>
-        </w:rPr>
-        <w:t>GameObject</w:t>
-      </w:r>
-      <w:proofErr w:type="spellEnd"/>
-      <w:r>
-        <w:rPr>
-          <w:b/>
-          <w:bCs/>
-        </w:rPr>
-        <w:t xml:space="preserve"> </w:t>
-      </w:r>
-      <w:proofErr w:type="spellStart"/>
-      <w:r>
-        <w:rPr>
-          <w:b/>
-          <w:bCs/>
-        </w:rPr>
-        <w:t>PathFinderTester</w:t>
-      </w:r>
-      <w:proofErr w:type="spellEnd"/>
-      <w:r>
-        <w:t>)</w:t>
-      </w:r>
-    </w:p>
-    <w:p>
-      <w:r>
-        <w:t xml:space="preserve">- </w:t>
-      </w:r>
-      <w:proofErr w:type="spellStart"/>
-      <w:r>
-        <w:t>ShowUsedRandomSeed</w:t>
-      </w:r>
-      <w:proofErr w:type="spellEnd"/>
-      <w:r>
-        <w:t xml:space="preserve"> – will output to console the current Seed which will use to current Generation of </w:t>
-      </w:r>
-      <w:proofErr w:type="spellStart"/>
-      <w:r>
-        <w:t>FinderData</w:t>
-      </w:r>
-      <w:proofErr w:type="spellEnd"/>
-      <w:r>
-        <w:t>.</w:t>
-      </w:r>
-    </w:p>
-    <w:p>
-      <w:r>
-        <w:t xml:space="preserve">Note. </w:t>
-      </w:r>
-      <w:r>
-        <w:t>Also,</w:t>
-      </w:r>
-      <w:r>
-        <w:t xml:space="preserve"> will show in </w:t>
-      </w:r>
-      <w:proofErr w:type="spellStart"/>
-      <w:r>
-        <w:t>readonly</w:t>
-      </w:r>
-      <w:proofErr w:type="spellEnd"/>
-      <w:r>
-        <w:t xml:space="preserve"> mode the object </w:t>
-      </w:r>
-      <w:proofErr w:type="spellStart"/>
-      <w:r>
-        <w:t>FinderData</w:t>
-      </w:r>
-      <w:proofErr w:type="spellEnd"/>
-      <w:r>
-        <w:t xml:space="preserve"> </w:t>
-      </w:r>
-      <w:r>
-        <w:t>(</w:t>
-      </w:r>
-      <w:r>
-        <w:t>after generation</w:t>
-      </w:r>
-      <w:r>
-        <w:t>)</w:t>
-      </w:r>
-    </w:p>
-    <w:p/>
-    <w:p>
-      <w:proofErr w:type="spellStart"/>
-      <w:r>
-        <w:rPr>
-          <w:b/>
-          <w:bCs/>
-        </w:rPr>
-        <w:t>GenerationSettingSO</w:t>
-      </w:r>
-      <w:proofErr w:type="spellEnd"/>
-      <w:r>
-        <w:rPr>
-          <w:b/>
-          <w:bCs/>
-        </w:rPr>
-        <w:t xml:space="preserve"> </w:t>
-      </w:r>
-      <w:r>
-        <w:t xml:space="preserve">contain setting which determinate the generation of </w:t>
-      </w:r>
-      <w:proofErr w:type="spellStart"/>
-      <w:r>
-        <w:t>FinderData</w:t>
-      </w:r>
-      <w:proofErr w:type="spellEnd"/>
-      <w:r>
-        <w:t>, main options:</w:t>
-      </w:r>
-    </w:p>
-    <w:p>
-      <w:r>
-        <w:t xml:space="preserve">- </w:t>
-      </w:r>
-      <w:proofErr w:type="spellStart"/>
-      <w:r>
         <w:t>MinNumberEdges</w:t>
       </w:r>
       <w:proofErr w:type="spellEnd"/>
@@ -1383,13 +1275,7 @@
         <w:t xml:space="preserve"> – the generator will adjust the min size (width/height) Rectangle to guarantee </w:t>
       </w:r>
       <w:r>
-        <w:t xml:space="preserve">the possibility (in any randomized values) the put demanded number of rectangles on current Field (limited by </w:t>
-      </w:r>
-      <w:r>
-        <w:t>width/height</w:t>
-      </w:r>
-      <w:r>
-        <w:t>)</w:t>
+        <w:t>the possibility (in any randomized values) the put demanded number of rectangles on current Field (limited by width/height)</w:t>
       </w:r>
     </w:p>
     <w:p>
@@ -1463,10 +1349,7 @@
         <w:t xml:space="preserve"> </w:t>
       </w:r>
       <w:r>
-        <w:t>D</w:t>
-      </w:r>
-      <w:r>
-        <w:t xml:space="preserve">emanded to set the </w:t>
+        <w:t xml:space="preserve">Demanded to set the </w:t>
       </w:r>
       <w:r>
         <w:rPr>
@@ -1480,34 +1363,18 @@
           <w:b/>
           <w:bCs/>
         </w:rPr>
-        <w:t>GENERATEDEBUG</w:t>
-      </w:r>
-      <w:r>
-        <w:rPr>
-          <w:b/>
-          <w:bCs/>
-        </w:rPr>
-        <w:t xml:space="preserve"> </w:t>
+        <w:t xml:space="preserve">GENERATEDEBUG </w:t>
       </w:r>
       <w:r>
         <w:t>in Player Setting of the project</w:t>
       </w:r>
       <w:proofErr w:type="gramStart"/>
       <w:r>
-        <w:t>)</w:t>
-      </w:r>
-      <w:r>
-        <w:t>, if</w:t>
+        <w:t>), if</w:t>
       </w:r>
       <w:proofErr w:type="gramEnd"/>
       <w:r>
-        <w:t xml:space="preserve"> you that</w:t>
-      </w:r>
-      <w:r>
-        <w:t xml:space="preserve"> </w:t>
-      </w:r>
-      <w:r>
-        <w:t xml:space="preserve">to receive debug output in process of Generation </w:t>
+        <w:t xml:space="preserve"> you that to receive debug output in process of Generation </w:t>
       </w:r>
       <w:proofErr w:type="spellStart"/>
       <w:r>
@@ -3263,13 +3130,17 @@
       <w:r>
         <w:t xml:space="preserve">- All methods return </w:t>
       </w:r>
-      <w:proofErr w:type="spellStart"/>
-      <w:r>
-        <w:t>IEnumerable</w:t>
-      </w:r>
-      <w:proofErr w:type="spellEnd"/>
-      <w:r>
-        <w:t>&lt;Vector2&gt; if they found path (in other case null)</w:t>
+      <w:r>
+        <w:t>true</w:t>
+      </w:r>
+      <w:r>
+        <w:t xml:space="preserve"> if they found path (in other case </w:t>
+      </w:r>
+      <w:r>
+        <w:t>false</w:t>
+      </w:r>
+      <w:r>
+        <w:t>)</w:t>
       </w:r>
       <w:r>
         <w:t xml:space="preserve">, </w:t>
@@ -3474,7 +3345,25 @@
         <w:t>did not find</w:t>
       </w:r>
       <w:r>
-        <w:t xml:space="preserve"> the path (return null) the next iteration will be move the "Solution for </w:t>
+        <w:t xml:space="preserve"> the path (</w:t>
+      </w:r>
+      <w:r>
+        <w:t xml:space="preserve">all </w:t>
+      </w:r>
+      <w:r>
+        <w:t>return</w:t>
+      </w:r>
+      <w:r>
+        <w:t>ed</w:t>
+      </w:r>
+      <w:r>
+        <w:t xml:space="preserve"> </w:t>
+      </w:r>
+      <w:r>
+        <w:t>false</w:t>
+      </w:r>
+      <w:r>
+        <w:t xml:space="preserve">) the next iteration will be move the "Solution for </w:t>
       </w:r>
       <w:proofErr w:type="spellStart"/>
       <w:r>
@@ -3743,10 +3632,6 @@
       </w:r>
       <w:proofErr w:type="gramEnd"/>
     </w:p>
-    <w:p/>
-    <w:p/>
-    <w:p/>
-    <w:p/>
     <w:sectPr>
       <w:pgSz w:w="11920" w:h="16840"/>
       <w:pgMar w:top="851" w:right="1525" w:bottom="568" w:left="851" w:header="720" w:footer="720" w:gutter="0"/>

</xml_diff>